<commit_message>
Incremental updates to glossaries.
</commit_message>
<xml_diff>
--- a/ICT Project Guidance - Glossary - ICT Sector - Accreditation.docx
+++ b/ICT Project Guidance - Glossary - ICT Sector - Accreditation.docx
@@ -24,8 +24,6 @@
       </w:r>
       <w:r>
         <w:br/>
-      </w:r>
-      <w:r>
         <w:t>Certification &amp; Accreditation</w:t>
       </w:r>
     </w:p>
@@ -57,13 +55,42 @@
     </w:p>
     <w:p>
       <w:pPr>
+        <w:pStyle w:val="NotContents-Heading3"/>
+        <w:rPr>
+          <w:vanish/>
+          <w:specVanish/>
+        </w:rPr>
+      </w:pPr>
+      <w:r>
+        <w:t>Version</w:t>
+      </w:r>
+      <w:r>
+        <w:t>:</w:t>
+      </w:r>
+      <w:r>
+        <w:t xml:space="preserve"> </w:t>
+      </w:r>
+    </w:p>
+    <w:p>
+      <w:pPr>
+        <w:pStyle w:val="BodyText"/>
+      </w:pPr>
+      <w:r>
+        <w:t xml:space="preserve"> </w:t>
+      </w:r>
+      <w:r>
+        <w:t>0.2</w:t>
+      </w:r>
+    </w:p>
+    <w:p>
+      <w:pPr>
         <w:pStyle w:val="Heading2"/>
       </w:pPr>
       <w:r>
         <w:br/>
       </w:r>
       <w:bookmarkStart w:id="0" w:name="_Toc145049426"/>
-      <w:bookmarkStart w:id="1" w:name="_Toc146637998"/>
+      <w:bookmarkStart w:id="1" w:name="_Toc150844238"/>
       <w:r>
         <w:t>Description</w:t>
       </w:r>
@@ -75,18 +102,42 @@
         <w:pStyle w:val="BodyText"/>
       </w:pPr>
       <w:r>
-        <w:t>A Glossary of common ICT Terms for reference, to establish a common understanding, while reducing duplication of effort in downstream documents.</w:t>
-      </w:r>
+        <w:t xml:space="preserve">A Glossary of common ICT Terms </w:t>
+      </w:r>
+      <w:r>
+        <w:t xml:space="preserve">-- specifically related to the Certification &amp; Accreditation process -- </w:t>
+      </w:r>
+      <w:r>
+        <w:t>to establish a common understanding, while reducing duplication of effort in downstream documents.</w:t>
+      </w:r>
+    </w:p>
+    <w:p>
+      <w:pPr>
+        <w:pStyle w:val="Heading2"/>
+      </w:pPr>
+      <w:bookmarkStart w:id="2" w:name="_Toc150844239"/>
+      <w:r>
+        <w:t>Synopsis</w:t>
+      </w:r>
+      <w:bookmarkEnd w:id="2"/>
     </w:p>
     <w:p>
       <w:pPr>
         <w:pStyle w:val="BodyText"/>
       </w:pPr>
+      <w:r>
+        <w:t>Included are the meanings of acronyms and industry terms used during the Certification and Accreditation process.</w:t>
+      </w:r>
     </w:p>
     <w:p>
       <w:pPr>
         <w:pStyle w:val="BodyText"/>
       </w:pPr>
+    </w:p>
+    <w:p>
+      <w:pPr>
+        <w:pStyle w:val="BodyText"/>
+      </w:pPr>
       <w:r>
         <w:br/>
       </w:r>
@@ -100,14 +151,14 @@
       <w:pPr>
         <w:pStyle w:val="Heading2"/>
       </w:pPr>
-      <w:bookmarkStart w:id="2" w:name="_Toc145049427"/>
-      <w:bookmarkStart w:id="3" w:name="_Toc146637999"/>
+      <w:bookmarkStart w:id="3" w:name="_Toc145049427"/>
+      <w:bookmarkStart w:id="4" w:name="_Toc150844240"/>
       <w:r>
         <w:lastRenderedPageBreak/>
         <w:t>Contents</w:t>
       </w:r>
-      <w:bookmarkEnd w:id="2"/>
       <w:bookmarkEnd w:id="3"/>
+      <w:bookmarkEnd w:id="4"/>
     </w:p>
     <w:p>
       <w:pPr>
@@ -129,7 +180,7 @@
       <w:r>
         <w:fldChar w:fldCharType="separate"/>
       </w:r>
-      <w:hyperlink w:anchor="_Toc146637998" w:history="1">
+      <w:hyperlink w:anchor="_Toc150844238" w:history="1">
         <w:r>
           <w:rPr>
             <w:rStyle w:val="Hyperlink"/>
@@ -156,7 +207,7 @@
             <w:noProof/>
             <w:webHidden/>
           </w:rPr>
-          <w:instrText xml:space="preserve"> PAGEREF _Toc146637998 \h </w:instrText>
+          <w:instrText xml:space="preserve"> PAGEREF _Toc150844238 \h </w:instrText>
         </w:r>
         <w:r>
           <w:rPr>
@@ -198,13 +249,13 @@
           <w:lang w:eastAsia="en-NZ"/>
         </w:rPr>
       </w:pPr>
-      <w:hyperlink w:anchor="_Toc146637999" w:history="1">
+      <w:hyperlink w:anchor="_Toc150844239" w:history="1">
         <w:r>
           <w:rPr>
             <w:rStyle w:val="Hyperlink"/>
             <w:noProof/>
           </w:rPr>
-          <w:t>Contents</w:t>
+          <w:t>Synopsis</w:t>
         </w:r>
         <w:r>
           <w:rPr>
@@ -225,7 +276,7 @@
             <w:noProof/>
             <w:webHidden/>
           </w:rPr>
-          <w:instrText xml:space="preserve"> PAGEREF _Toc146637999 \h </w:instrText>
+          <w:instrText xml:space="preserve"> PAGEREF _Toc150844239 \h </w:instrText>
         </w:r>
         <w:r>
           <w:rPr>
@@ -245,7 +296,7 @@
             <w:noProof/>
             <w:webHidden/>
           </w:rPr>
-          <w:t>2</w:t>
+          <w:t>1</w:t>
         </w:r>
         <w:r>
           <w:rPr>
@@ -267,13 +318,13 @@
           <w:lang w:eastAsia="en-NZ"/>
         </w:rPr>
       </w:pPr>
-      <w:hyperlink w:anchor="_Toc146638000" w:history="1">
+      <w:hyperlink w:anchor="_Toc150844240" w:history="1">
         <w:r>
           <w:rPr>
             <w:rStyle w:val="Hyperlink"/>
             <w:noProof/>
           </w:rPr>
-          <w:t>Introduction</w:t>
+          <w:t>Contents</w:t>
         </w:r>
         <w:r>
           <w:rPr>
@@ -294,7 +345,7 @@
             <w:noProof/>
             <w:webHidden/>
           </w:rPr>
-          <w:instrText xml:space="preserve"> PAGEREF _Toc146638000 \h </w:instrText>
+          <w:instrText xml:space="preserve"> PAGEREF _Toc150844240 \h </w:instrText>
         </w:r>
         <w:r>
           <w:rPr>
@@ -314,7 +365,7 @@
             <w:noProof/>
             <w:webHidden/>
           </w:rPr>
-          <w:t>3</w:t>
+          <w:t>2</w:t>
         </w:r>
         <w:r>
           <w:rPr>
@@ -336,12 +387,81 @@
           <w:lang w:eastAsia="en-NZ"/>
         </w:rPr>
       </w:pPr>
-      <w:hyperlink w:anchor="_Toc146638001" w:history="1">
+      <w:hyperlink w:anchor="_Toc150844241" w:history="1">
         <w:r>
           <w:rPr>
             <w:rStyle w:val="Hyperlink"/>
             <w:noProof/>
           </w:rPr>
+          <w:t>Introduction</w:t>
+        </w:r>
+        <w:r>
+          <w:rPr>
+            <w:noProof/>
+            <w:webHidden/>
+          </w:rPr>
+          <w:tab/>
+        </w:r>
+        <w:r>
+          <w:rPr>
+            <w:noProof/>
+            <w:webHidden/>
+          </w:rPr>
+          <w:fldChar w:fldCharType="begin"/>
+        </w:r>
+        <w:r>
+          <w:rPr>
+            <w:noProof/>
+            <w:webHidden/>
+          </w:rPr>
+          <w:instrText xml:space="preserve"> PAGEREF _Toc150844241 \h </w:instrText>
+        </w:r>
+        <w:r>
+          <w:rPr>
+            <w:noProof/>
+            <w:webHidden/>
+          </w:rPr>
+        </w:r>
+        <w:r>
+          <w:rPr>
+            <w:noProof/>
+            <w:webHidden/>
+          </w:rPr>
+          <w:fldChar w:fldCharType="separate"/>
+        </w:r>
+        <w:r>
+          <w:rPr>
+            <w:noProof/>
+            <w:webHidden/>
+          </w:rPr>
+          <w:t>3</w:t>
+        </w:r>
+        <w:r>
+          <w:rPr>
+            <w:noProof/>
+            <w:webHidden/>
+          </w:rPr>
+          <w:fldChar w:fldCharType="end"/>
+        </w:r>
+      </w:hyperlink>
+    </w:p>
+    <w:p>
+      <w:pPr>
+        <w:pStyle w:val="TOC2"/>
+        <w:rPr>
+          <w:rFonts w:asciiTheme="minorHAnsi" w:eastAsiaTheme="minorEastAsia" w:hAnsiTheme="minorHAnsi" w:cstheme="minorBidi"/>
+          <w:noProof/>
+          <w:sz w:val="22"/>
+          <w:szCs w:val="22"/>
+          <w:lang w:eastAsia="en-NZ"/>
+        </w:rPr>
+      </w:pPr>
+      <w:hyperlink w:anchor="_Toc150844242" w:history="1">
+        <w:r>
+          <w:rPr>
+            <w:rStyle w:val="Hyperlink"/>
+            <w:noProof/>
+          </w:rPr>
           <w:t>Objective</w:t>
         </w:r>
         <w:r>
@@ -363,7 +483,7 @@
             <w:noProof/>
             <w:webHidden/>
           </w:rPr>
-          <w:instrText xml:space="preserve"> PAGEREF _Toc146638001 \h </w:instrText>
+          <w:instrText xml:space="preserve"> PAGEREF _Toc150844242 \h </w:instrText>
         </w:r>
         <w:r>
           <w:rPr>
@@ -408,7 +528,7 @@
           <w:lang w:eastAsia="en-NZ"/>
         </w:rPr>
       </w:pPr>
-      <w:hyperlink w:anchor="_Toc146638002" w:history="1">
+      <w:hyperlink w:anchor="_Toc150844243" w:history="1">
         <w:r>
           <w:rPr>
             <w:rStyle w:val="Hyperlink"/>
@@ -435,7 +555,7 @@
             <w:noProof/>
             <w:webHidden/>
           </w:rPr>
-          <w:instrText xml:space="preserve"> PAGEREF _Toc146638002 \h </w:instrText>
+          <w:instrText xml:space="preserve"> PAGEREF _Toc150844243 \h </w:instrText>
         </w:r>
         <w:r>
           <w:rPr>
@@ -477,7 +597,7 @@
           <w:lang w:eastAsia="en-NZ"/>
         </w:rPr>
       </w:pPr>
-      <w:hyperlink w:anchor="_Toc146638003" w:history="1">
+      <w:hyperlink w:anchor="_Toc150844244" w:history="1">
         <w:r>
           <w:rPr>
             <w:rStyle w:val="Hyperlink"/>
@@ -504,7 +624,7 @@
             <w:noProof/>
             <w:webHidden/>
           </w:rPr>
-          <w:instrText xml:space="preserve"> PAGEREF _Toc146638003 \h </w:instrText>
+          <w:instrText xml:space="preserve"> PAGEREF _Toc150844244 \h </w:instrText>
         </w:r>
         <w:r>
           <w:rPr>
@@ -546,7 +666,7 @@
           <w:lang w:eastAsia="en-NZ"/>
         </w:rPr>
       </w:pPr>
-      <w:hyperlink w:anchor="_Toc146638004" w:history="1">
+      <w:hyperlink w:anchor="_Toc150844245" w:history="1">
         <w:r>
           <w:rPr>
             <w:rStyle w:val="Hyperlink"/>
@@ -573,7 +693,7 @@
             <w:noProof/>
             <w:webHidden/>
           </w:rPr>
-          <w:instrText xml:space="preserve"> PAGEREF _Toc146638004 \h </w:instrText>
+          <w:instrText xml:space="preserve"> PAGEREF _Toc150844245 \h </w:instrText>
         </w:r>
         <w:r>
           <w:rPr>
@@ -615,7 +735,7 @@
           <w:lang w:eastAsia="en-NZ"/>
         </w:rPr>
       </w:pPr>
-      <w:hyperlink w:anchor="_Toc146638005" w:history="1">
+      <w:hyperlink w:anchor="_Toc150844246" w:history="1">
         <w:r>
           <w:rPr>
             <w:rStyle w:val="Hyperlink"/>
@@ -642,7 +762,7 @@
             <w:noProof/>
             <w:webHidden/>
           </w:rPr>
-          <w:instrText xml:space="preserve"> PAGEREF _Toc146638005 \h </w:instrText>
+          <w:instrText xml:space="preserve"> PAGEREF _Toc150844246 \h </w:instrText>
         </w:r>
         <w:r>
           <w:rPr>
@@ -684,7 +804,7 @@
           <w:lang w:eastAsia="en-NZ"/>
         </w:rPr>
       </w:pPr>
-      <w:hyperlink w:anchor="_Toc146638006" w:history="1">
+      <w:hyperlink w:anchor="_Toc150844247" w:history="1">
         <w:r>
           <w:rPr>
             <w:rStyle w:val="Hyperlink"/>
@@ -711,7 +831,7 @@
             <w:noProof/>
             <w:webHidden/>
           </w:rPr>
-          <w:instrText xml:space="preserve"> PAGEREF _Toc146638006 \h </w:instrText>
+          <w:instrText xml:space="preserve"> PAGEREF _Toc150844247 \h </w:instrText>
         </w:r>
         <w:r>
           <w:rPr>
@@ -753,7 +873,7 @@
           <w:lang w:eastAsia="en-NZ"/>
         </w:rPr>
       </w:pPr>
-      <w:hyperlink w:anchor="_Toc146638007" w:history="1">
+      <w:hyperlink w:anchor="_Toc150844248" w:history="1">
         <w:r>
           <w:rPr>
             <w:rStyle w:val="Hyperlink"/>
@@ -780,7 +900,7 @@
             <w:noProof/>
             <w:webHidden/>
           </w:rPr>
-          <w:instrText xml:space="preserve"> PAGEREF _Toc146638007 \h </w:instrText>
+          <w:instrText xml:space="preserve"> PAGEREF _Toc150844248 \h </w:instrText>
         </w:r>
         <w:r>
           <w:rPr>
@@ -822,7 +942,7 @@
           <w:lang w:eastAsia="en-NZ"/>
         </w:rPr>
       </w:pPr>
-      <w:hyperlink w:anchor="_Toc146638008" w:history="1">
+      <w:hyperlink w:anchor="_Toc150844249" w:history="1">
         <w:r>
           <w:rPr>
             <w:rStyle w:val="Hyperlink"/>
@@ -849,7 +969,7 @@
             <w:noProof/>
             <w:webHidden/>
           </w:rPr>
-          <w:instrText xml:space="preserve"> PAGEREF _Toc146638008 \h </w:instrText>
+          <w:instrText xml:space="preserve"> PAGEREF _Toc150844249 \h </w:instrText>
         </w:r>
         <w:r>
           <w:rPr>
@@ -891,7 +1011,7 @@
           <w:lang w:eastAsia="en-NZ"/>
         </w:rPr>
       </w:pPr>
-      <w:hyperlink w:anchor="_Toc146638009" w:history="1">
+      <w:hyperlink w:anchor="_Toc150844250" w:history="1">
         <w:r>
           <w:rPr>
             <w:rStyle w:val="Hyperlink"/>
@@ -918,7 +1038,7 @@
             <w:noProof/>
             <w:webHidden/>
           </w:rPr>
-          <w:instrText xml:space="preserve"> PAGEREF _Toc146638009 \h </w:instrText>
+          <w:instrText xml:space="preserve"> PAGEREF _Toc150844250 \h </w:instrText>
         </w:r>
         <w:r>
           <w:rPr>
@@ -960,7 +1080,7 @@
           <w:lang w:eastAsia="en-NZ"/>
         </w:rPr>
       </w:pPr>
-      <w:hyperlink w:anchor="_Toc146638010" w:history="1">
+      <w:hyperlink w:anchor="_Toc150844251" w:history="1">
         <w:r>
           <w:rPr>
             <w:rStyle w:val="Hyperlink"/>
@@ -987,7 +1107,7 @@
             <w:noProof/>
             <w:webHidden/>
           </w:rPr>
-          <w:instrText xml:space="preserve"> PAGEREF _Toc146638010 \h </w:instrText>
+          <w:instrText xml:space="preserve"> PAGEREF _Toc150844251 \h </w:instrText>
         </w:r>
         <w:r>
           <w:rPr>
@@ -1029,7 +1149,7 @@
           <w:lang w:eastAsia="en-NZ"/>
         </w:rPr>
       </w:pPr>
-      <w:hyperlink w:anchor="_Toc146638011" w:history="1">
+      <w:hyperlink w:anchor="_Toc150844252" w:history="1">
         <w:r>
           <w:rPr>
             <w:rStyle w:val="Hyperlink"/>
@@ -1056,7 +1176,7 @@
             <w:noProof/>
             <w:webHidden/>
           </w:rPr>
-          <w:instrText xml:space="preserve"> PAGEREF _Toc146638011 \h </w:instrText>
+          <w:instrText xml:space="preserve"> PAGEREF _Toc150844252 \h </w:instrText>
         </w:r>
         <w:r>
           <w:rPr>
@@ -1098,7 +1218,7 @@
           <w:lang w:eastAsia="en-NZ"/>
         </w:rPr>
       </w:pPr>
-      <w:hyperlink w:anchor="_Toc146638012" w:history="1">
+      <w:hyperlink w:anchor="_Toc150844253" w:history="1">
         <w:r>
           <w:rPr>
             <w:rStyle w:val="Hyperlink"/>
@@ -1125,7 +1245,7 @@
             <w:noProof/>
             <w:webHidden/>
           </w:rPr>
-          <w:instrText xml:space="preserve"> PAGEREF _Toc146638012 \h </w:instrText>
+          <w:instrText xml:space="preserve"> PAGEREF _Toc150844253 \h </w:instrText>
         </w:r>
         <w:r>
           <w:rPr>
@@ -1167,7 +1287,7 @@
           <w:lang w:eastAsia="en-NZ"/>
         </w:rPr>
       </w:pPr>
-      <w:hyperlink w:anchor="_Toc146638013" w:history="1">
+      <w:hyperlink w:anchor="_Toc150844254" w:history="1">
         <w:r>
           <w:rPr>
             <w:rStyle w:val="Hyperlink"/>
@@ -1194,7 +1314,7 @@
             <w:noProof/>
             <w:webHidden/>
           </w:rPr>
-          <w:instrText xml:space="preserve"> PAGEREF _Toc146638013 \h </w:instrText>
+          <w:instrText xml:space="preserve"> PAGEREF _Toc150844254 \h </w:instrText>
         </w:r>
         <w:r>
           <w:rPr>
@@ -1236,7 +1356,7 @@
           <w:lang w:eastAsia="en-NZ"/>
         </w:rPr>
       </w:pPr>
-      <w:hyperlink w:anchor="_Toc146638014" w:history="1">
+      <w:hyperlink w:anchor="_Toc150844255" w:history="1">
         <w:r>
           <w:rPr>
             <w:rStyle w:val="Hyperlink"/>
@@ -1263,7 +1383,7 @@
             <w:noProof/>
             <w:webHidden/>
           </w:rPr>
-          <w:instrText xml:space="preserve"> PAGEREF _Toc146638014 \h </w:instrText>
+          <w:instrText xml:space="preserve"> PAGEREF _Toc150844255 \h </w:instrText>
         </w:r>
         <w:r>
           <w:rPr>
@@ -1305,7 +1425,7 @@
           <w:lang w:eastAsia="en-NZ"/>
         </w:rPr>
       </w:pPr>
-      <w:hyperlink w:anchor="_Toc146638015" w:history="1">
+      <w:hyperlink w:anchor="_Toc150844256" w:history="1">
         <w:r>
           <w:rPr>
             <w:rStyle w:val="Hyperlink"/>
@@ -1332,7 +1452,7 @@
             <w:noProof/>
             <w:webHidden/>
           </w:rPr>
-          <w:instrText xml:space="preserve"> PAGEREF _Toc146638015 \h </w:instrText>
+          <w:instrText xml:space="preserve"> PAGEREF _Toc150844256 \h </w:instrText>
         </w:r>
         <w:r>
           <w:rPr>
@@ -1374,7 +1494,7 @@
           <w:lang w:eastAsia="en-NZ"/>
         </w:rPr>
       </w:pPr>
-      <w:hyperlink w:anchor="_Toc146638016" w:history="1">
+      <w:hyperlink w:anchor="_Toc150844257" w:history="1">
         <w:r>
           <w:rPr>
             <w:rStyle w:val="Hyperlink"/>
@@ -1401,7 +1521,7 @@
             <w:noProof/>
             <w:webHidden/>
           </w:rPr>
-          <w:instrText xml:space="preserve"> PAGEREF _Toc146638016 \h </w:instrText>
+          <w:instrText xml:space="preserve"> PAGEREF _Toc150844257 \h </w:instrText>
         </w:r>
         <w:r>
           <w:rPr>
@@ -1443,7 +1563,7 @@
           <w:lang w:eastAsia="en-NZ"/>
         </w:rPr>
       </w:pPr>
-      <w:hyperlink w:anchor="_Toc146638017" w:history="1">
+      <w:hyperlink w:anchor="_Toc150844258" w:history="1">
         <w:r>
           <w:rPr>
             <w:rStyle w:val="Hyperlink"/>
@@ -1470,7 +1590,7 @@
             <w:noProof/>
             <w:webHidden/>
           </w:rPr>
-          <w:instrText xml:space="preserve"> PAGEREF _Toc146638017 \h </w:instrText>
+          <w:instrText xml:space="preserve"> PAGEREF _Toc150844258 \h </w:instrText>
         </w:r>
         <w:r>
           <w:rPr>
@@ -1512,7 +1632,7 @@
           <w:lang w:eastAsia="en-NZ"/>
         </w:rPr>
       </w:pPr>
-      <w:hyperlink w:anchor="_Toc146638018" w:history="1">
+      <w:hyperlink w:anchor="_Toc150844259" w:history="1">
         <w:r>
           <w:rPr>
             <w:rStyle w:val="Hyperlink"/>
@@ -1539,7 +1659,7 @@
             <w:noProof/>
             <w:webHidden/>
           </w:rPr>
-          <w:instrText xml:space="preserve"> PAGEREF _Toc146638018 \h </w:instrText>
+          <w:instrText xml:space="preserve"> PAGEREF _Toc150844259 \h </w:instrText>
         </w:r>
         <w:r>
           <w:rPr>
@@ -1581,7 +1701,7 @@
           <w:lang w:eastAsia="en-NZ"/>
         </w:rPr>
       </w:pPr>
-      <w:hyperlink w:anchor="_Toc146638019" w:history="1">
+      <w:hyperlink w:anchor="_Toc150844260" w:history="1">
         <w:r>
           <w:rPr>
             <w:rStyle w:val="Hyperlink"/>
@@ -1608,7 +1728,7 @@
             <w:noProof/>
             <w:webHidden/>
           </w:rPr>
-          <w:instrText xml:space="preserve"> PAGEREF _Toc146638019 \h </w:instrText>
+          <w:instrText xml:space="preserve"> PAGEREF _Toc150844260 \h </w:instrText>
         </w:r>
         <w:r>
           <w:rPr>
@@ -1650,7 +1770,7 @@
           <w:lang w:eastAsia="en-NZ"/>
         </w:rPr>
       </w:pPr>
-      <w:hyperlink w:anchor="_Toc146638020" w:history="1">
+      <w:hyperlink w:anchor="_Toc150844261" w:history="1">
         <w:r>
           <w:rPr>
             <w:rStyle w:val="Hyperlink"/>
@@ -1677,7 +1797,7 @@
             <w:noProof/>
             <w:webHidden/>
           </w:rPr>
-          <w:instrText xml:space="preserve"> PAGEREF _Toc146638020 \h </w:instrText>
+          <w:instrText xml:space="preserve"> PAGEREF _Toc150844261 \h </w:instrText>
         </w:r>
         <w:r>
           <w:rPr>
@@ -1719,7 +1839,7 @@
           <w:lang w:eastAsia="en-NZ"/>
         </w:rPr>
       </w:pPr>
-      <w:hyperlink w:anchor="_Toc146638021" w:history="1">
+      <w:hyperlink w:anchor="_Toc150844262" w:history="1">
         <w:r>
           <w:rPr>
             <w:rStyle w:val="Hyperlink"/>
@@ -1746,7 +1866,7 @@
             <w:noProof/>
             <w:webHidden/>
           </w:rPr>
-          <w:instrText xml:space="preserve"> PAGEREF _Toc146638021 \h </w:instrText>
+          <w:instrText xml:space="preserve"> PAGEREF _Toc150844262 \h </w:instrText>
         </w:r>
         <w:r>
           <w:rPr>
@@ -1788,7 +1908,7 @@
           <w:lang w:eastAsia="en-NZ"/>
         </w:rPr>
       </w:pPr>
-      <w:hyperlink w:anchor="_Toc146638022" w:history="1">
+      <w:hyperlink w:anchor="_Toc150844263" w:history="1">
         <w:r>
           <w:rPr>
             <w:rStyle w:val="Hyperlink"/>
@@ -1815,7 +1935,7 @@
             <w:noProof/>
             <w:webHidden/>
           </w:rPr>
-          <w:instrText xml:space="preserve"> PAGEREF _Toc146638022 \h </w:instrText>
+          <w:instrText xml:space="preserve"> PAGEREF _Toc150844263 \h </w:instrText>
         </w:r>
         <w:r>
           <w:rPr>
@@ -1860,7 +1980,7 @@
           <w:lang w:eastAsia="en-NZ"/>
         </w:rPr>
       </w:pPr>
-      <w:hyperlink w:anchor="_Toc146638023" w:history="1">
+      <w:hyperlink w:anchor="_Toc150844264" w:history="1">
         <w:r>
           <w:rPr>
             <w:rStyle w:val="Hyperlink"/>
@@ -1887,7 +2007,7 @@
             <w:noProof/>
             <w:webHidden/>
           </w:rPr>
-          <w:instrText xml:space="preserve"> PAGEREF _Toc146638023 \h </w:instrText>
+          <w:instrText xml:space="preserve"> PAGEREF _Toc150844264 \h </w:instrText>
         </w:r>
         <w:r>
           <w:rPr>
@@ -1929,7 +2049,7 @@
           <w:lang w:eastAsia="en-NZ"/>
         </w:rPr>
       </w:pPr>
-      <w:hyperlink w:anchor="_Toc146638024" w:history="1">
+      <w:hyperlink w:anchor="_Toc150844265" w:history="1">
         <w:r>
           <w:rPr>
             <w:rStyle w:val="Hyperlink"/>
@@ -1956,7 +2076,7 @@
             <w:noProof/>
             <w:webHidden/>
           </w:rPr>
-          <w:instrText xml:space="preserve"> PAGEREF _Toc146638024 \h </w:instrText>
+          <w:instrText xml:space="preserve"> PAGEREF _Toc150844265 \h </w:instrText>
         </w:r>
         <w:r>
           <w:rPr>
@@ -2001,13 +2121,13 @@
           <w:lang w:eastAsia="en-NZ"/>
         </w:rPr>
       </w:pPr>
-      <w:hyperlink w:anchor="_Toc146638025" w:history="1">
+      <w:hyperlink w:anchor="_Toc150844266" w:history="1">
         <w:r>
           <w:rPr>
             <w:rStyle w:val="Hyperlink"/>
             <w:noProof/>
           </w:rPr>
-          <w:t>Images</w:t>
+          <w:t>Versions</w:t>
         </w:r>
         <w:r>
           <w:rPr>
@@ -2028,7 +2148,7 @@
             <w:noProof/>
             <w:webHidden/>
           </w:rPr>
-          <w:instrText xml:space="preserve"> PAGEREF _Toc146638025 \h </w:instrText>
+          <w:instrText xml:space="preserve"> PAGEREF _Toc150844266 \h </w:instrText>
         </w:r>
         <w:r>
           <w:rPr>
@@ -2073,13 +2193,13 @@
           <w:lang w:eastAsia="en-NZ"/>
         </w:rPr>
       </w:pPr>
-      <w:hyperlink w:anchor="_Toc146638026" w:history="1">
+      <w:hyperlink w:anchor="_Toc150844267" w:history="1">
         <w:r>
           <w:rPr>
             <w:rStyle w:val="Hyperlink"/>
             <w:noProof/>
           </w:rPr>
-          <w:t>Tables</w:t>
+          <w:t>Images</w:t>
         </w:r>
         <w:r>
           <w:rPr>
@@ -2100,7 +2220,7 @@
             <w:noProof/>
             <w:webHidden/>
           </w:rPr>
-          <w:instrText xml:space="preserve"> PAGEREF _Toc146638026 \h </w:instrText>
+          <w:instrText xml:space="preserve"> PAGEREF _Toc150844267 \h </w:instrText>
         </w:r>
         <w:r>
           <w:rPr>
@@ -2145,13 +2265,13 @@
           <w:lang w:eastAsia="en-NZ"/>
         </w:rPr>
       </w:pPr>
-      <w:hyperlink w:anchor="_Toc146638027" w:history="1">
+      <w:hyperlink w:anchor="_Toc150844268" w:history="1">
         <w:r>
           <w:rPr>
             <w:rStyle w:val="Hyperlink"/>
             <w:noProof/>
           </w:rPr>
-          <w:t>References</w:t>
+          <w:t>Tables</w:t>
         </w:r>
         <w:r>
           <w:rPr>
@@ -2172,7 +2292,7 @@
             <w:noProof/>
             <w:webHidden/>
           </w:rPr>
-          <w:instrText xml:space="preserve"> PAGEREF _Toc146638027 \h </w:instrText>
+          <w:instrText xml:space="preserve"> PAGEREF _Toc150844268 \h </w:instrText>
         </w:r>
         <w:r>
           <w:rPr>
@@ -2217,13 +2337,13 @@
           <w:lang w:eastAsia="en-NZ"/>
         </w:rPr>
       </w:pPr>
-      <w:hyperlink w:anchor="_Toc146638028" w:history="1">
+      <w:hyperlink w:anchor="_Toc150844269" w:history="1">
         <w:r>
           <w:rPr>
             <w:rStyle w:val="Hyperlink"/>
             <w:noProof/>
           </w:rPr>
-          <w:t>Review Distribution</w:t>
+          <w:t>References</w:t>
         </w:r>
         <w:r>
           <w:rPr>
@@ -2244,7 +2364,7 @@
             <w:noProof/>
             <w:webHidden/>
           </w:rPr>
-          <w:instrText xml:space="preserve"> PAGEREF _Toc146638028 \h </w:instrText>
+          <w:instrText xml:space="preserve"> PAGEREF _Toc150844269 \h </w:instrText>
         </w:r>
         <w:r>
           <w:rPr>
@@ -2289,13 +2409,13 @@
           <w:lang w:eastAsia="en-NZ"/>
         </w:rPr>
       </w:pPr>
-      <w:hyperlink w:anchor="_Toc146638029" w:history="1">
+      <w:hyperlink w:anchor="_Toc150844270" w:history="1">
         <w:r>
           <w:rPr>
             <w:rStyle w:val="Hyperlink"/>
             <w:noProof/>
           </w:rPr>
-          <w:t>Audience</w:t>
+          <w:t>Review Distribution</w:t>
         </w:r>
         <w:r>
           <w:rPr>
@@ -2316,7 +2436,7 @@
             <w:noProof/>
             <w:webHidden/>
           </w:rPr>
-          <w:instrText xml:space="preserve"> PAGEREF _Toc146638029 \h </w:instrText>
+          <w:instrText xml:space="preserve"> PAGEREF _Toc150844270 \h </w:instrText>
         </w:r>
         <w:r>
           <w:rPr>
@@ -2361,12 +2481,84 @@
           <w:lang w:eastAsia="en-NZ"/>
         </w:rPr>
       </w:pPr>
-      <w:hyperlink w:anchor="_Toc146638030" w:history="1">
+      <w:hyperlink w:anchor="_Toc150844271" w:history="1">
         <w:r>
           <w:rPr>
             <w:rStyle w:val="Hyperlink"/>
             <w:noProof/>
           </w:rPr>
+          <w:t>Audience</w:t>
+        </w:r>
+        <w:r>
+          <w:rPr>
+            <w:noProof/>
+            <w:webHidden/>
+          </w:rPr>
+          <w:tab/>
+        </w:r>
+        <w:r>
+          <w:rPr>
+            <w:noProof/>
+            <w:webHidden/>
+          </w:rPr>
+          <w:fldChar w:fldCharType="begin"/>
+        </w:r>
+        <w:r>
+          <w:rPr>
+            <w:noProof/>
+            <w:webHidden/>
+          </w:rPr>
+          <w:instrText xml:space="preserve"> PAGEREF _Toc150844271 \h </w:instrText>
+        </w:r>
+        <w:r>
+          <w:rPr>
+            <w:noProof/>
+            <w:webHidden/>
+          </w:rPr>
+        </w:r>
+        <w:r>
+          <w:rPr>
+            <w:noProof/>
+            <w:webHidden/>
+          </w:rPr>
+          <w:fldChar w:fldCharType="separate"/>
+        </w:r>
+        <w:r>
+          <w:rPr>
+            <w:noProof/>
+            <w:webHidden/>
+          </w:rPr>
+          <w:t>7</w:t>
+        </w:r>
+        <w:r>
+          <w:rPr>
+            <w:noProof/>
+            <w:webHidden/>
+          </w:rPr>
+          <w:fldChar w:fldCharType="end"/>
+        </w:r>
+      </w:hyperlink>
+    </w:p>
+    <w:p>
+      <w:pPr>
+        <w:pStyle w:val="TOC3"/>
+        <w:tabs>
+          <w:tab w:val="right" w:leader="dot" w:pos="9514"/>
+        </w:tabs>
+        <w:rPr>
+          <w:rFonts w:asciiTheme="minorHAnsi" w:eastAsiaTheme="minorEastAsia" w:hAnsiTheme="minorHAnsi" w:cstheme="minorBidi"/>
+          <w:noProof/>
+          <w:sz w:val="22"/>
+          <w:szCs w:val="22"/>
+          <w:lang w:eastAsia="en-NZ"/>
+        </w:rPr>
+      </w:pPr>
+      <w:hyperlink w:anchor="_Toc150844272" w:history="1">
+        <w:r>
+          <w:rPr>
+            <w:rStyle w:val="Hyperlink"/>
+            <w:noProof/>
+          </w:rPr>
           <w:t>Diagrams</w:t>
         </w:r>
         <w:r>
@@ -2388,7 +2580,7 @@
             <w:noProof/>
             <w:webHidden/>
           </w:rPr>
-          <w:instrText xml:space="preserve"> PAGEREF _Toc146638030 \h </w:instrText>
+          <w:instrText xml:space="preserve"> PAGEREF _Toc150844272 \h </w:instrText>
         </w:r>
         <w:r>
           <w:rPr>
@@ -2434,24 +2626,24 @@
       <w:pPr>
         <w:pStyle w:val="Heading2"/>
       </w:pPr>
-      <w:bookmarkStart w:id="4" w:name="_Toc145049429"/>
-      <w:bookmarkStart w:id="5" w:name="_Toc146638000"/>
+      <w:bookmarkStart w:id="5" w:name="_Toc145049429"/>
+      <w:bookmarkStart w:id="6" w:name="_Toc150844241"/>
       <w:r>
         <w:lastRenderedPageBreak/>
         <w:t>Introduction</w:t>
       </w:r>
-      <w:bookmarkEnd w:id="4"/>
       <w:bookmarkEnd w:id="5"/>
+      <w:bookmarkEnd w:id="6"/>
     </w:p>
     <w:p>
       <w:pPr>
         <w:pStyle w:val="Heading2"/>
       </w:pPr>
-      <w:bookmarkStart w:id="6" w:name="_Toc146638001"/>
+      <w:bookmarkStart w:id="7" w:name="_Toc150844242"/>
       <w:r>
         <w:t>Objective</w:t>
       </w:r>
-      <w:bookmarkEnd w:id="6"/>
+      <w:bookmarkEnd w:id="7"/>
     </w:p>
     <w:p>
       <w:pPr>
@@ -2468,18 +2660,18 @@
       <w:pPr>
         <w:pStyle w:val="Heading1"/>
       </w:pPr>
-      <w:bookmarkStart w:id="7" w:name="_Toc146638002"/>
+      <w:bookmarkStart w:id="8" w:name="_Toc150844243"/>
       <w:r>
         <w:lastRenderedPageBreak/>
         <w:t>Terms &amp; Acronyms</w:t>
       </w:r>
-      <w:bookmarkEnd w:id="7"/>
+      <w:bookmarkEnd w:id="8"/>
     </w:p>
     <w:p>
       <w:pPr>
         <w:pStyle w:val="Heading2"/>
       </w:pPr>
-      <w:bookmarkStart w:id="8" w:name="_Toc146638003"/>
+      <w:bookmarkStart w:id="9" w:name="_Toc150844244"/>
       <w:r>
         <w:t xml:space="preserve">Service Accreditation </w:t>
       </w:r>
@@ -2489,7 +2681,7 @@
       <w:r>
         <w:t xml:space="preserve"> Governance Terms &amp; Acronyms</w:t>
       </w:r>
-      <w:bookmarkEnd w:id="8"/>
+      <w:bookmarkEnd w:id="9"/>
     </w:p>
     <w:p>
       <w:pPr>
@@ -2498,11 +2690,11 @@
           <w:vanish/>
         </w:rPr>
       </w:pPr>
-      <w:bookmarkStart w:id="9" w:name="_Toc146638004"/>
+      <w:bookmarkStart w:id="10" w:name="_Toc150844245"/>
       <w:r>
         <w:t>Accreditation</w:t>
       </w:r>
-      <w:bookmarkEnd w:id="9"/>
+      <w:bookmarkEnd w:id="10"/>
     </w:p>
     <w:p>
       <w:pPr>
@@ -2590,11 +2782,11 @@
           <w:vanish/>
         </w:rPr>
       </w:pPr>
-      <w:bookmarkStart w:id="10" w:name="_Toc146638005"/>
+      <w:bookmarkStart w:id="11" w:name="_Toc150844246"/>
       <w:r>
         <w:t>ATO</w:t>
       </w:r>
-      <w:bookmarkEnd w:id="10"/>
+      <w:bookmarkEnd w:id="11"/>
     </w:p>
     <w:p>
       <w:pPr>
@@ -2621,11 +2813,11 @@
           <w:vanish/>
         </w:rPr>
       </w:pPr>
-      <w:bookmarkStart w:id="11" w:name="_Toc146638006"/>
+      <w:bookmarkStart w:id="12" w:name="_Toc150844247"/>
       <w:r>
         <w:t>Authority to Operate</w:t>
       </w:r>
-      <w:bookmarkEnd w:id="11"/>
+      <w:bookmarkEnd w:id="12"/>
       <w:r>
         <w:t xml:space="preserve"> </w:t>
       </w:r>
@@ -2655,11 +2847,11 @@
           <w:vanish/>
         </w:rPr>
       </w:pPr>
-      <w:bookmarkStart w:id="12" w:name="_Toc146638007"/>
+      <w:bookmarkStart w:id="13" w:name="_Toc150844248"/>
       <w:r>
         <w:t>C&amp;A</w:t>
       </w:r>
-      <w:bookmarkEnd w:id="12"/>
+      <w:bookmarkEnd w:id="13"/>
       <w:r>
         <w:t xml:space="preserve"> </w:t>
       </w:r>
@@ -2690,24 +2882,22 @@
           <w:vanish/>
         </w:rPr>
       </w:pPr>
-      <w:bookmarkStart w:id="13" w:name="_Toc146638008"/>
+      <w:bookmarkStart w:id="14" w:name="_Toc150844249"/>
       <w:r>
         <w:t>Certification &amp; Assurance</w:t>
       </w:r>
-      <w:bookmarkEnd w:id="13"/>
+      <w:bookmarkEnd w:id="14"/>
     </w:p>
     <w:p>
       <w:pPr>
         <w:pStyle w:val="BodyText"/>
       </w:pPr>
       <w:r>
-        <w:t xml:space="preserve"> : the process which a Security Specialist follows to </w:t>
-      </w:r>
-      <w:proofErr w:type="gramStart"/>
-      <w:r>
-        <w:t>ensure</w:t>
-      </w:r>
-      <w:proofErr w:type="gramEnd"/>
+        <w:t xml:space="preserve"> : the process which a Security Specialist follows to ensure</w:t>
+      </w:r>
+      <w:r>
+        <w:t>:</w:t>
+      </w:r>
       <w:r>
         <w:t>  </w:t>
       </w:r>
@@ -2797,11 +2987,11 @@
           <w:vanish/>
         </w:rPr>
       </w:pPr>
-      <w:bookmarkStart w:id="14" w:name="_Toc146638009"/>
+      <w:bookmarkStart w:id="15" w:name="_Toc150844250"/>
       <w:r>
         <w:t>C&amp;A Memo</w:t>
       </w:r>
-      <w:bookmarkEnd w:id="14"/>
+      <w:bookmarkEnd w:id="15"/>
     </w:p>
     <w:p>
       <w:pPr>
@@ -2970,11 +3160,11 @@
           <w:vanish/>
         </w:rPr>
       </w:pPr>
-      <w:bookmarkStart w:id="15" w:name="_Toc146638010"/>
+      <w:bookmarkStart w:id="16" w:name="_Toc150844251"/>
       <w:r>
         <w:t>Certification</w:t>
       </w:r>
-      <w:bookmarkEnd w:id="15"/>
+      <w:bookmarkEnd w:id="16"/>
     </w:p>
     <w:p>
       <w:pPr>
@@ -2991,11 +3181,11 @@
           <w:vanish/>
         </w:rPr>
       </w:pPr>
-      <w:bookmarkStart w:id="16" w:name="_Toc146638011"/>
+      <w:bookmarkStart w:id="17" w:name="_Toc150844252"/>
       <w:r>
         <w:t>Controls Validation Audit</w:t>
       </w:r>
-      <w:bookmarkEnd w:id="16"/>
+      <w:bookmarkEnd w:id="17"/>
       <w:r>
         <w:t xml:space="preserve"> </w:t>
       </w:r>
@@ -3015,11 +3205,11 @@
           <w:vanish/>
         </w:rPr>
       </w:pPr>
-      <w:bookmarkStart w:id="17" w:name="_Toc146638012"/>
+      <w:bookmarkStart w:id="18" w:name="_Toc150844253"/>
       <w:r>
         <w:t>Control Validation Plan (CVP)</w:t>
       </w:r>
-      <w:bookmarkEnd w:id="17"/>
+      <w:bookmarkEnd w:id="18"/>
     </w:p>
     <w:p>
       <w:pPr>
@@ -3064,11 +3254,11 @@
           <w:vanish/>
         </w:rPr>
       </w:pPr>
-      <w:bookmarkStart w:id="18" w:name="_Toc146638013"/>
+      <w:bookmarkStart w:id="19" w:name="_Toc150844254"/>
       <w:r>
         <w:t>CVA:</w:t>
       </w:r>
-      <w:bookmarkEnd w:id="18"/>
+      <w:bookmarkEnd w:id="19"/>
       <w:r>
         <w:t xml:space="preserve"> </w:t>
       </w:r>
@@ -3105,11 +3295,11 @@
           <w:vanish/>
         </w:rPr>
       </w:pPr>
-      <w:bookmarkStart w:id="19" w:name="_Toc146638014"/>
+      <w:bookmarkStart w:id="20" w:name="_Toc150844255"/>
       <w:r>
         <w:t>CVP</w:t>
       </w:r>
-      <w:bookmarkEnd w:id="19"/>
+      <w:bookmarkEnd w:id="20"/>
     </w:p>
     <w:p>
       <w:pPr>
@@ -3136,11 +3326,11 @@
           <w:vanish/>
         </w:rPr>
       </w:pPr>
-      <w:bookmarkStart w:id="20" w:name="_Toc146638015"/>
+      <w:bookmarkStart w:id="21" w:name="_Toc150844256"/>
       <w:r>
         <w:t>Provisional ATO</w:t>
       </w:r>
-      <w:bookmarkEnd w:id="20"/>
+      <w:bookmarkEnd w:id="21"/>
     </w:p>
     <w:p>
       <w:pPr>
@@ -3157,11 +3347,11 @@
           <w:vanish/>
         </w:rPr>
       </w:pPr>
-      <w:bookmarkStart w:id="21" w:name="_Toc146638016"/>
+      <w:bookmarkStart w:id="22" w:name="_Toc150844257"/>
       <w:r>
         <w:t>Residual Risks</w:t>
       </w:r>
-      <w:bookmarkEnd w:id="21"/>
+      <w:bookmarkEnd w:id="22"/>
     </w:p>
     <w:p>
       <w:pPr>
@@ -3216,11 +3406,11 @@
           <w:vanish/>
         </w:rPr>
       </w:pPr>
-      <w:bookmarkStart w:id="22" w:name="_Toc146638017"/>
+      <w:bookmarkStart w:id="23" w:name="_Toc150844258"/>
       <w:r>
         <w:t>Simple Risk</w:t>
       </w:r>
-      <w:bookmarkEnd w:id="22"/>
+      <w:bookmarkEnd w:id="23"/>
     </w:p>
     <w:p>
       <w:pPr>
@@ -3237,11 +3427,11 @@
           <w:vanish/>
         </w:rPr>
       </w:pPr>
-      <w:bookmarkStart w:id="23" w:name="_Toc146638018"/>
+      <w:bookmarkStart w:id="24" w:name="_Toc150844259"/>
       <w:r>
         <w:t>Security Risk Assessment (SRA)</w:t>
       </w:r>
-      <w:bookmarkEnd w:id="23"/>
+      <w:bookmarkEnd w:id="24"/>
     </w:p>
     <w:p>
       <w:pPr>
@@ -3300,17 +3490,37 @@
     </w:p>
     <w:p>
       <w:pPr>
+        <w:pStyle w:val="Heading4"/>
+        <w:rPr>
+          <w:b w:val="0"/>
+          <w:vanish/>
+          <w:specVanish/>
+        </w:rPr>
+      </w:pPr>
+      <w:r>
+        <w:lastRenderedPageBreak/>
+        <w:t>Security Risk Management Plan</w:t>
+      </w:r>
+    </w:p>
+    <w:p>
+      <w:pPr>
         <w:pStyle w:val="BodyText"/>
         <w:rPr>
-          <w:b/>
+          <w:bCs/>
           <w:vanish/>
         </w:rPr>
       </w:pPr>
       <w:r>
         <w:rPr>
-          <w:b/>
+          <w:bCs/>
         </w:rPr>
-        <w:t xml:space="preserve">Security Risk Management Plan: </w:t>
+        <w:t xml:space="preserve"> </w:t>
+      </w:r>
+      <w:r>
+        <w:rPr>
+          <w:bCs/>
+        </w:rPr>
+        <w:t xml:space="preserve">: </w:t>
       </w:r>
     </w:p>
     <w:p>
@@ -3318,7 +3528,13 @@
         <w:pStyle w:val="BodyText"/>
       </w:pPr>
       <w:r>
-        <w:t xml:space="preserve"> identifies any remedial activities required to address control deficiencies found during the CVA &amp; TSA. </w:t>
+        <w:rPr>
+          <w:bCs/>
+        </w:rPr>
+        <w:t xml:space="preserve"> </w:t>
+      </w:r>
+      <w:r>
+        <w:t>identifies any remedial activities required to address control deficiencies found during the CVA &amp; TSA. </w:t>
       </w:r>
     </w:p>
     <w:p>
@@ -3328,12 +3544,11 @@
           <w:vanish/>
         </w:rPr>
       </w:pPr>
-      <w:bookmarkStart w:id="24" w:name="_Toc146638019"/>
-      <w:r>
-        <w:lastRenderedPageBreak/>
+      <w:bookmarkStart w:id="25" w:name="_Toc150844260"/>
+      <w:r>
         <w:t>SRA</w:t>
       </w:r>
-      <w:bookmarkEnd w:id="24"/>
+      <w:bookmarkEnd w:id="25"/>
     </w:p>
     <w:p>
       <w:pPr>
@@ -3360,11 +3575,11 @@
           <w:vanish/>
         </w:rPr>
       </w:pPr>
-      <w:bookmarkStart w:id="25" w:name="_Toc146638020"/>
+      <w:bookmarkStart w:id="26" w:name="_Toc150844261"/>
       <w:r>
         <w:t>SRMP</w:t>
       </w:r>
-      <w:bookmarkEnd w:id="25"/>
+      <w:bookmarkEnd w:id="26"/>
     </w:p>
     <w:p>
       <w:pPr>
@@ -3389,11 +3604,11 @@
           <w:vanish/>
         </w:rPr>
       </w:pPr>
-      <w:bookmarkStart w:id="26" w:name="_Toc146638021"/>
+      <w:bookmarkStart w:id="27" w:name="_Toc150844262"/>
       <w:r>
         <w:t>STA</w:t>
       </w:r>
-      <w:bookmarkEnd w:id="26"/>
+      <w:bookmarkEnd w:id="27"/>
     </w:p>
     <w:p>
       <w:pPr>
@@ -3417,11 +3632,11 @@
           <w:vanish/>
         </w:rPr>
       </w:pPr>
-      <w:bookmarkStart w:id="27" w:name="_Toc146638022"/>
+      <w:bookmarkStart w:id="28" w:name="_Toc150844263"/>
       <w:r>
         <w:t>System Threshold Analysis (STA)</w:t>
       </w:r>
-      <w:bookmarkEnd w:id="27"/>
+      <w:bookmarkEnd w:id="28"/>
     </w:p>
     <w:p>
       <w:pPr>
@@ -3452,21 +3667,21 @@
       <w:pPr>
         <w:pStyle w:val="Appendices"/>
       </w:pPr>
-      <w:bookmarkStart w:id="28" w:name="_Toc145049430"/>
-      <w:bookmarkStart w:id="29" w:name="_Toc146638023"/>
+      <w:bookmarkStart w:id="29" w:name="_Toc145049430"/>
+      <w:bookmarkStart w:id="30" w:name="_Toc150844264"/>
       <w:r>
         <w:lastRenderedPageBreak/>
         <w:t>Appendices</w:t>
       </w:r>
-      <w:bookmarkEnd w:id="28"/>
       <w:bookmarkEnd w:id="29"/>
+      <w:bookmarkEnd w:id="30"/>
     </w:p>
     <w:p>
       <w:pPr>
         <w:pStyle w:val="Appendix"/>
       </w:pPr>
-      <w:bookmarkStart w:id="30" w:name="_Toc145049431"/>
-      <w:bookmarkStart w:id="31" w:name="_Toc146638024"/>
+      <w:bookmarkStart w:id="31" w:name="_Toc145049431"/>
+      <w:bookmarkStart w:id="32" w:name="_Toc150844265"/>
       <w:r>
         <w:t xml:space="preserve">Appendix A - </w:t>
       </w:r>
@@ -3476,64 +3691,130 @@
       <w:r>
         <w:t xml:space="preserve"> Information</w:t>
       </w:r>
-      <w:bookmarkEnd w:id="30"/>
       <w:bookmarkEnd w:id="31"/>
+      <w:bookmarkEnd w:id="32"/>
     </w:p>
     <w:p>
       <w:pPr>
         <w:pStyle w:val="Heading3"/>
       </w:pPr>
-      <w:bookmarkStart w:id="32" w:name="_Toc146638025"/>
+      <w:bookmarkStart w:id="33" w:name="_Toc150844266"/>
+      <w:r>
+        <w:t>Versions</w:t>
+      </w:r>
+      <w:bookmarkEnd w:id="33"/>
+    </w:p>
+    <w:p>
+      <w:pPr>
+        <w:pStyle w:val="BodyText"/>
+        <w:numPr>
+          <w:ilvl w:val="1"/>
+          <w:numId w:val="48"/>
+        </w:numPr>
+      </w:pPr>
+      <w:r>
+        <w:t>Initial Draft</w:t>
+      </w:r>
+    </w:p>
+    <w:p>
+      <w:pPr>
+        <w:pStyle w:val="BodyText"/>
+        <w:numPr>
+          <w:ilvl w:val="1"/>
+          <w:numId w:val="48"/>
+        </w:numPr>
+      </w:pPr>
+      <w:r>
+        <w:t>Minor corrections</w:t>
+      </w:r>
+    </w:p>
+    <w:p>
+      <w:pPr>
+        <w:pStyle w:val="Heading3"/>
+      </w:pPr>
+      <w:bookmarkStart w:id="34" w:name="_Toc150844267"/>
       <w:r>
         <w:t>Images</w:t>
       </w:r>
-      <w:bookmarkEnd w:id="32"/>
-    </w:p>
-    <w:p>
-      <w:fldSimple w:instr=" TOC \h \z \c &quot;Figure&quot; ">
-        <w:r>
-          <w:rPr>
-            <w:b/>
-            <w:bCs/>
-            <w:noProof/>
-            <w:lang w:val="en-US"/>
-          </w:rPr>
-          <w:t>No table of figures entries found.</w:t>
-        </w:r>
-      </w:fldSimple>
+      <w:bookmarkEnd w:id="34"/>
+    </w:p>
+    <w:p>
+      <w:r>
+        <w:fldChar w:fldCharType="begin"/>
+      </w:r>
+      <w:r>
+        <w:instrText xml:space="preserve"> TOC \h \z \c "Figure" </w:instrText>
+      </w:r>
+      <w:r>
+        <w:fldChar w:fldCharType="separate"/>
+      </w:r>
+      <w:r>
+        <w:rPr>
+          <w:b/>
+          <w:bCs/>
+          <w:noProof/>
+          <w:lang w:val="en-US"/>
+        </w:rPr>
+        <w:t>No table of figures entries found.</w:t>
+      </w:r>
+      <w:r>
+        <w:rPr>
+          <w:b/>
+          <w:bCs/>
+          <w:noProof/>
+          <w:lang w:val="en-US"/>
+        </w:rPr>
+        <w:fldChar w:fldCharType="end"/>
+      </w:r>
     </w:p>
     <w:p>
       <w:pPr>
         <w:pStyle w:val="Heading3"/>
       </w:pPr>
-      <w:bookmarkStart w:id="33" w:name="_Toc146638026"/>
+      <w:bookmarkStart w:id="35" w:name="_Toc150844268"/>
       <w:r>
         <w:t>Tables</w:t>
       </w:r>
-      <w:bookmarkEnd w:id="33"/>
-    </w:p>
-    <w:p>
-      <w:fldSimple w:instr=" TOC \h \z \c &quot;Table&quot; ">
-        <w:r>
-          <w:rPr>
-            <w:b/>
-            <w:bCs/>
-            <w:noProof/>
-            <w:lang w:val="en-US"/>
-          </w:rPr>
-          <w:t>No table of figures entries found.</w:t>
-        </w:r>
-      </w:fldSimple>
+      <w:bookmarkEnd w:id="35"/>
+    </w:p>
+    <w:p>
+      <w:r>
+        <w:fldChar w:fldCharType="begin"/>
+      </w:r>
+      <w:r>
+        <w:instrText xml:space="preserve"> TOC \h \z \c "Table" </w:instrText>
+      </w:r>
+      <w:r>
+        <w:fldChar w:fldCharType="separate"/>
+      </w:r>
+      <w:r>
+        <w:rPr>
+          <w:b/>
+          <w:bCs/>
+          <w:noProof/>
+          <w:lang w:val="en-US"/>
+        </w:rPr>
+        <w:t>No table of figures entries found.</w:t>
+      </w:r>
+      <w:r>
+        <w:rPr>
+          <w:b/>
+          <w:bCs/>
+          <w:noProof/>
+          <w:lang w:val="en-US"/>
+        </w:rPr>
+        <w:fldChar w:fldCharType="end"/>
+      </w:r>
     </w:p>
     <w:p>
       <w:pPr>
         <w:pStyle w:val="Heading3"/>
       </w:pPr>
-      <w:bookmarkStart w:id="34" w:name="_Toc146638027"/>
+      <w:bookmarkStart w:id="36" w:name="_Toc150844269"/>
       <w:r>
         <w:t>References</w:t>
       </w:r>
-      <w:bookmarkEnd w:id="34"/>
+      <w:bookmarkEnd w:id="36"/>
     </w:p>
     <w:p>
       <w:r>
@@ -3562,11 +3843,11 @@
       <w:pPr>
         <w:pStyle w:val="Heading3"/>
       </w:pPr>
-      <w:bookmarkStart w:id="35" w:name="_Toc146638028"/>
+      <w:bookmarkStart w:id="37" w:name="_Toc150844270"/>
       <w:r>
         <w:t>Review Distribution</w:t>
       </w:r>
-      <w:bookmarkEnd w:id="35"/>
+      <w:bookmarkEnd w:id="37"/>
     </w:p>
     <w:p>
       <w:pPr>
@@ -3604,7 +3885,7 @@
             <w:pPr>
               <w:pStyle w:val="BodyText"/>
             </w:pPr>
-            <w:bookmarkStart w:id="36" w:name="_Hlk145229633"/>
+            <w:bookmarkStart w:id="38" w:name="_Hlk145229633"/>
             <w:r>
               <w:t>Identity</w:t>
             </w:r>
@@ -3751,11 +4032,9 @@
             <w:r>
               <w:t xml:space="preserve">Dijana Sneath, Business </w:t>
             </w:r>
-            <w:proofErr w:type="spellStart"/>
             <w:r>
-              <w:t>Analsyt</w:t>
+              <w:t>Analyst</w:t>
             </w:r>
-            <w:proofErr w:type="spellEnd"/>
           </w:p>
         </w:tc>
         <w:tc>
@@ -3810,12 +4089,12 @@
       <w:pPr>
         <w:pStyle w:val="Heading3"/>
       </w:pPr>
-      <w:bookmarkStart w:id="37" w:name="_Toc146638029"/>
-      <w:bookmarkEnd w:id="36"/>
+      <w:bookmarkStart w:id="39" w:name="_Toc150844271"/>
+      <w:bookmarkEnd w:id="38"/>
       <w:r>
         <w:t>Audience</w:t>
       </w:r>
-      <w:bookmarkEnd w:id="37"/>
+      <w:bookmarkEnd w:id="39"/>
     </w:p>
     <w:p>
       <w:pPr>
@@ -3829,30 +4108,28 @@
       <w:pPr>
         <w:pStyle w:val="Heading3"/>
       </w:pPr>
-      <w:bookmarkStart w:id="38" w:name="_Toc146638030"/>
+      <w:bookmarkStart w:id="40" w:name="_Toc150844272"/>
       <w:r>
         <w:t>Diagrams</w:t>
       </w:r>
-      <w:bookmarkEnd w:id="38"/>
+      <w:bookmarkEnd w:id="40"/>
     </w:p>
     <w:p>
       <w:pPr>
         <w:pStyle w:val="BodyText"/>
       </w:pPr>
-      <w:bookmarkStart w:id="39" w:name="_Hlk145229490"/>
+      <w:bookmarkStart w:id="41" w:name="_Hlk145229490"/>
       <w:r>
         <w:t>Diagrams are developed for a wide audience. Unless specifically for a technical audience, where the use of industry standard diagram types (</w:t>
       </w:r>
-      <w:proofErr w:type="spellStart"/>
-      <w:r>
-        <w:t>Archimate</w:t>
-      </w:r>
-      <w:proofErr w:type="spellEnd"/>
+      <w:r>
+        <w:t>ArchiMate</w:t>
+      </w:r>
       <w:r>
         <w:t>, UML, C4), is appropriate, diagrams are developed as simple “box &amp; line” monochrome diagrams.</w:t>
       </w:r>
     </w:p>
-    <w:bookmarkEnd w:id="39"/>
+    <w:bookmarkEnd w:id="41"/>
     <w:p>
       <w:pPr>
         <w:pStyle w:val="BodyText"/>
@@ -6047,6 +6324,118 @@
     </w:lvl>
   </w:abstractNum>
   <w:abstractNum w:abstractNumId="12" w15:restartNumberingAfterBreak="0">
+    <w:nsid w:val="48FE07F9"/>
+    <w:multiLevelType w:val="multilevel"/>
+    <w:tmpl w:val="01963892"/>
+    <w:lvl w:ilvl="0">
+      <w:numFmt w:val="decimal"/>
+      <w:lvlText w:val="%1"/>
+      <w:lvlJc w:val="left"/>
+      <w:pPr>
+        <w:ind w:left="396" w:hanging="396"/>
+      </w:pPr>
+      <w:rPr>
+        <w:rFonts w:hint="default"/>
+      </w:rPr>
+    </w:lvl>
+    <w:lvl w:ilvl="1">
+      <w:start w:val="1"/>
+      <w:numFmt w:val="decimal"/>
+      <w:lvlText w:val="%1.%2"/>
+      <w:lvlJc w:val="left"/>
+      <w:pPr>
+        <w:ind w:left="396" w:hanging="396"/>
+      </w:pPr>
+      <w:rPr>
+        <w:rFonts w:hint="default"/>
+      </w:rPr>
+    </w:lvl>
+    <w:lvl w:ilvl="2">
+      <w:start w:val="1"/>
+      <w:numFmt w:val="decimal"/>
+      <w:lvlText w:val="%1.%2.%3"/>
+      <w:lvlJc w:val="left"/>
+      <w:pPr>
+        <w:ind w:left="720" w:hanging="720"/>
+      </w:pPr>
+      <w:rPr>
+        <w:rFonts w:hint="default"/>
+      </w:rPr>
+    </w:lvl>
+    <w:lvl w:ilvl="3">
+      <w:start w:val="1"/>
+      <w:numFmt w:val="decimal"/>
+      <w:lvlText w:val="%1.%2.%3.%4"/>
+      <w:lvlJc w:val="left"/>
+      <w:pPr>
+        <w:ind w:left="1080" w:hanging="1080"/>
+      </w:pPr>
+      <w:rPr>
+        <w:rFonts w:hint="default"/>
+      </w:rPr>
+    </w:lvl>
+    <w:lvl w:ilvl="4">
+      <w:start w:val="1"/>
+      <w:numFmt w:val="decimal"/>
+      <w:lvlText w:val="%1.%2.%3.%4.%5"/>
+      <w:lvlJc w:val="left"/>
+      <w:pPr>
+        <w:ind w:left="1080" w:hanging="1080"/>
+      </w:pPr>
+      <w:rPr>
+        <w:rFonts w:hint="default"/>
+      </w:rPr>
+    </w:lvl>
+    <w:lvl w:ilvl="5">
+      <w:start w:val="1"/>
+      <w:numFmt w:val="decimal"/>
+      <w:lvlText w:val="%1.%2.%3.%4.%5.%6"/>
+      <w:lvlJc w:val="left"/>
+      <w:pPr>
+        <w:ind w:left="1440" w:hanging="1440"/>
+      </w:pPr>
+      <w:rPr>
+        <w:rFonts w:hint="default"/>
+      </w:rPr>
+    </w:lvl>
+    <w:lvl w:ilvl="6">
+      <w:start w:val="1"/>
+      <w:numFmt w:val="decimal"/>
+      <w:lvlText w:val="%1.%2.%3.%4.%5.%6.%7"/>
+      <w:lvlJc w:val="left"/>
+      <w:pPr>
+        <w:ind w:left="1440" w:hanging="1440"/>
+      </w:pPr>
+      <w:rPr>
+        <w:rFonts w:hint="default"/>
+      </w:rPr>
+    </w:lvl>
+    <w:lvl w:ilvl="7">
+      <w:start w:val="1"/>
+      <w:numFmt w:val="decimal"/>
+      <w:lvlText w:val="%1.%2.%3.%4.%5.%6.%7.%8"/>
+      <w:lvlJc w:val="left"/>
+      <w:pPr>
+        <w:ind w:left="1800" w:hanging="1800"/>
+      </w:pPr>
+      <w:rPr>
+        <w:rFonts w:hint="default"/>
+      </w:rPr>
+    </w:lvl>
+    <w:lvl w:ilvl="8">
+      <w:start w:val="1"/>
+      <w:numFmt w:val="decimal"/>
+      <w:lvlText w:val="%1.%2.%3.%4.%5.%6.%7.%8.%9"/>
+      <w:lvlJc w:val="left"/>
+      <w:pPr>
+        <w:ind w:left="1800" w:hanging="1800"/>
+      </w:pPr>
+      <w:rPr>
+        <w:rFonts w:hint="default"/>
+      </w:rPr>
+    </w:lvl>
+  </w:abstractNum>
+  <w:abstractNum w:abstractNumId="13" w15:restartNumberingAfterBreak="0">
     <w:nsid w:val="49B607BC"/>
     <w:multiLevelType w:val="multilevel"/>
     <w:tmpl w:val="64F0A44A"/>
@@ -6161,7 +6550,7 @@
       </w:rPr>
     </w:lvl>
   </w:abstractNum>
-  <w:abstractNum w:abstractNumId="13" w15:restartNumberingAfterBreak="0">
+  <w:abstractNum w:abstractNumId="14" w15:restartNumberingAfterBreak="0">
     <w:nsid w:val="54CC69E7"/>
     <w:multiLevelType w:val="hybridMultilevel"/>
     <w:tmpl w:val="3FBC6912"/>
@@ -6274,7 +6663,7 @@
       </w:rPr>
     </w:lvl>
   </w:abstractNum>
-  <w:abstractNum w:abstractNumId="14" w15:restartNumberingAfterBreak="0">
+  <w:abstractNum w:abstractNumId="15" w15:restartNumberingAfterBreak="0">
     <w:nsid w:val="66533952"/>
     <w:multiLevelType w:val="hybridMultilevel"/>
     <w:tmpl w:val="90E2A7EA"/>
@@ -6387,7 +6776,7 @@
       </w:rPr>
     </w:lvl>
   </w:abstractNum>
-  <w:abstractNum w:abstractNumId="15" w15:restartNumberingAfterBreak="0">
+  <w:abstractNum w:abstractNumId="16" w15:restartNumberingAfterBreak="0">
     <w:nsid w:val="6F8D4422"/>
     <w:multiLevelType w:val="multilevel"/>
     <w:tmpl w:val="18E8BE10"/>
@@ -6500,7 +6889,7 @@
       </w:pPr>
     </w:lvl>
   </w:abstractNum>
-  <w:abstractNum w:abstractNumId="16" w15:restartNumberingAfterBreak="0">
+  <w:abstractNum w:abstractNumId="17" w15:restartNumberingAfterBreak="0">
     <w:nsid w:val="71A17A34"/>
     <w:multiLevelType w:val="multilevel"/>
     <w:tmpl w:val="38347D7A"/>
@@ -6625,7 +7014,7 @@
       </w:rPr>
     </w:lvl>
   </w:abstractNum>
-  <w:abstractNum w:abstractNumId="17" w15:restartNumberingAfterBreak="0">
+  <w:abstractNum w:abstractNumId="18" w15:restartNumberingAfterBreak="0">
     <w:nsid w:val="723B04CF"/>
     <w:multiLevelType w:val="hybridMultilevel"/>
     <w:tmpl w:val="320095C8"/>
@@ -6738,7 +7127,7 @@
       </w:rPr>
     </w:lvl>
   </w:abstractNum>
-  <w:abstractNum w:abstractNumId="18" w15:restartNumberingAfterBreak="0">
+  <w:abstractNum w:abstractNumId="19" w15:restartNumberingAfterBreak="0">
     <w:nsid w:val="74E24B81"/>
     <w:multiLevelType w:val="hybridMultilevel"/>
     <w:tmpl w:val="9CD660AA"/>
@@ -6851,7 +7240,7 @@
       </w:rPr>
     </w:lvl>
   </w:abstractNum>
-  <w:abstractNum w:abstractNumId="19" w15:restartNumberingAfterBreak="0">
+  <w:abstractNum w:abstractNumId="20" w15:restartNumberingAfterBreak="0">
     <w:nsid w:val="7F664CA7"/>
     <w:multiLevelType w:val="hybridMultilevel"/>
     <w:tmpl w:val="88828D2C"/>
@@ -6963,7 +7352,7 @@
       </w:rPr>
     </w:lvl>
   </w:abstractNum>
-  <w:abstractNum w:abstractNumId="20" w15:restartNumberingAfterBreak="0">
+  <w:abstractNum w:abstractNumId="21" w15:restartNumberingAfterBreak="0">
     <w:nsid w:val="7FBC23B4"/>
     <w:multiLevelType w:val="hybridMultilevel"/>
     <w:tmpl w:val="05F02C28"/>
@@ -7052,7 +7441,7 @@
     </w:lvl>
   </w:abstractNum>
   <w:num w:numId="1" w16cid:durableId="904989900">
-    <w:abstractNumId w:val="12"/>
+    <w:abstractNumId w:val="13"/>
   </w:num>
   <w:num w:numId="2" w16cid:durableId="249000370">
     <w:abstractNumId w:val="3"/>
@@ -7061,7 +7450,7 @@
     <w:abstractNumId w:val="1"/>
   </w:num>
   <w:num w:numId="4" w16cid:durableId="1545603358">
-    <w:abstractNumId w:val="12"/>
+    <w:abstractNumId w:val="13"/>
     <w:lvlOverride w:ilvl="0">
       <w:startOverride w:val="1"/>
     </w:lvlOverride>
@@ -7097,7 +7486,7 @@
     <w:abstractNumId w:val="0"/>
   </w:num>
   <w:num w:numId="7" w16cid:durableId="157700034">
-    <w:abstractNumId w:val="20"/>
+    <w:abstractNumId w:val="21"/>
   </w:num>
   <w:num w:numId="8" w16cid:durableId="1687560567">
     <w:abstractNumId w:val="9"/>
@@ -7308,13 +7697,13 @@
     <w:abstractNumId w:val="11"/>
   </w:num>
   <w:num w:numId="35" w16cid:durableId="1669823967">
-    <w:abstractNumId w:val="16"/>
+    <w:abstractNumId w:val="17"/>
   </w:num>
   <w:num w:numId="36" w16cid:durableId="525679129">
     <w:abstractNumId w:val="7"/>
   </w:num>
   <w:num w:numId="37" w16cid:durableId="366027252">
-    <w:abstractNumId w:val="15"/>
+    <w:abstractNumId w:val="16"/>
   </w:num>
   <w:num w:numId="38" w16cid:durableId="1160848407">
     <w:abstractNumId w:val="8"/>
@@ -7326,25 +7715,28 @@
     <w:abstractNumId w:val="5"/>
   </w:num>
   <w:num w:numId="41" w16cid:durableId="446433922">
-    <w:abstractNumId w:val="19"/>
+    <w:abstractNumId w:val="20"/>
   </w:num>
   <w:num w:numId="42" w16cid:durableId="1233586731">
-    <w:abstractNumId w:val="14"/>
+    <w:abstractNumId w:val="15"/>
   </w:num>
   <w:num w:numId="43" w16cid:durableId="1024092651">
     <w:abstractNumId w:val="4"/>
   </w:num>
   <w:num w:numId="44" w16cid:durableId="697050055">
-    <w:abstractNumId w:val="13"/>
+    <w:abstractNumId w:val="14"/>
   </w:num>
   <w:num w:numId="45" w16cid:durableId="1367364121">
-    <w:abstractNumId w:val="17"/>
+    <w:abstractNumId w:val="18"/>
   </w:num>
   <w:num w:numId="46" w16cid:durableId="1244954324">
-    <w:abstractNumId w:val="18"/>
+    <w:abstractNumId w:val="19"/>
   </w:num>
   <w:num w:numId="47" w16cid:durableId="1583369947">
     <w:abstractNumId w:val="6"/>
+  </w:num>
+  <w:num w:numId="48" w16cid:durableId="1318651149">
+    <w:abstractNumId w:val="12"/>
   </w:num>
 </w:numbering>
 </file>
@@ -9646,6 +10038,10 @@
 </file>
 
 <file path=customXml/item1.xml><?xml version="1.0" encoding="utf-8"?>
+<b:Sources xmlns:b="http://schemas.openxmlformats.org/officeDocument/2006/bibliography" xmlns="http://schemas.openxmlformats.org/officeDocument/2006/bibliography" SelectedStyle="\APASixthEditionOfficeOnline.xsl" StyleName="APA" Version="6"/>
+</file>
+
+<file path=customXml/item2.xml><?xml version="1.0" encoding="utf-8"?>
 <ct:contentTypeSchema xmlns:ct="http://schemas.microsoft.com/office/2006/metadata/contentType" xmlns:ma="http://schemas.microsoft.com/office/2006/metadata/properties/metaAttributes" ct:_="" ma:_="" ma:contentTypeName="Document" ma:contentTypeID="0x010100B480C2AAFAD0314B93110FBA94AF803E" ma:contentTypeVersion="19" ma:contentTypeDescription="Create a new document." ma:contentTypeScope="" ma:versionID="74a3b9bfef33761f57034edf28b9506d">
   <xsd:schema xmlns:xsd="http://www.w3.org/2001/XMLSchema" xmlns:xs="http://www.w3.org/2001/XMLSchema" xmlns:p="http://schemas.microsoft.com/office/2006/metadata/properties" xmlns:ns1="http://schemas.microsoft.com/sharepoint/v3" xmlns:ns2="139127ee-9518-45d9-9514-77dc8f273ced" xmlns:ns3="e1b0dd96-a81d-477c-8ece-ee9c4f66c737" xmlns:ns4="d267a1a7-8edd-4111-a118-4a206d87cecc" targetNamespace="http://schemas.microsoft.com/office/2006/metadata/properties" ma:root="true" ma:fieldsID="ffc9e1ae2e65d33f32ce329a3d87134b" ns1:_="" ns2:_="" ns3:_="" ns4:_="">
     <xsd:import namespace="http://schemas.microsoft.com/sharepoint/v3"/>
@@ -9943,11 +10339,37 @@
 </ct:contentTypeSchema>
 </file>
 
-<file path=customXml/item2.xml><?xml version="1.0" encoding="utf-8"?>
-<b:Sources xmlns:b="http://schemas.openxmlformats.org/officeDocument/2006/bibliography" xmlns="http://schemas.openxmlformats.org/officeDocument/2006/bibliography" SelectedStyle="\APASixthEditionOfficeOnline.xsl" StyleName="APA" Version="6"/>
+<file path=customXml/item3.xml><?xml version="1.0" encoding="utf-8"?>
+<?mso-contentType ?>
+<FormTemplates xmlns="http://schemas.microsoft.com/sharepoint/v3/contenttype/forms">
+  <Display>DocumentLibraryForm</Display>
+  <Edit>DocumentLibraryForm</Edit>
+  <New>DocumentLibraryForm</New>
+</FormTemplates>
 </file>
 
-<file path=customXml/item3.xml><?xml version="1.0" encoding="utf-8"?>
+<file path=customXml/item4.xml><?xml version="1.0" encoding="utf-8"?>
+<p:properties xmlns:p="http://schemas.microsoft.com/office/2006/metadata/properties" xmlns:xsi="http://www.w3.org/2001/XMLSchema-instance" xmlns:pc="http://schemas.microsoft.com/office/infopath/2007/PartnerControls">
+  <documentManagement>
+    <_ip_UnifiedCompliancePolicyProperties xmlns="http://schemas.microsoft.com/sharepoint/v3" xsi:nil="true"/>
+    <_ip_UnifiedCompliancePolicyUIAction xmlns="http://schemas.microsoft.com/sharepoint/v3" xsi:nil="true"/>
+    <lcf76f155ced4ddcb4097134ff3c332f xmlns="139127ee-9518-45d9-9514-77dc8f273ced">
+      <Terms xmlns="http://schemas.microsoft.com/office/infopath/2007/PartnerControls"/>
+    </lcf76f155ced4ddcb4097134ff3c332f>
+    <_x0020_ xmlns="139127ee-9518-45d9-9514-77dc8f273ced" xsi:nil="true"/>
+    <DateandTime xmlns="139127ee-9518-45d9-9514-77dc8f273ced" xsi:nil="true"/>
+    <Comment xmlns="139127ee-9518-45d9-9514-77dc8f273ced" xsi:nil="true"/>
+    <TaxCatchAll xmlns="d267a1a7-8edd-4111-a118-4a206d87cecc" xsi:nil="true"/>
+    <_dlc_DocId xmlns="e1b0dd96-a81d-477c-8ece-ee9c4f66c737">MOED-597021718-2941</_dlc_DocId>
+    <_dlc_DocIdUrl xmlns="e1b0dd96-a81d-477c-8ece-ee9c4f66c737">
+      <Url>https://educationgovtnz.sharepoint.com/sites/GRPMoEICTTPHMStrengtheningCyberSecurityandDigitalServicesinK/_layouts/15/DocIdRedir.aspx?ID=MOED-597021718-2941</Url>
+      <Description>MOED-597021718-2941</Description>
+    </_dlc_DocIdUrl>
+  </documentManagement>
+</p:properties>
+</file>
+
+<file path=customXml/item5.xml><?xml version="1.0" encoding="utf-8"?>
 <?mso-contentType ?>
 <spe:Receivers xmlns:spe="http://schemas.microsoft.com/sharepoint/events">
   <Receiver>
@@ -9997,37 +10419,15 @@
 </spe:Receivers>
 </file>
 
-<file path=customXml/item4.xml><?xml version="1.0" encoding="utf-8"?>
-<p:properties xmlns:p="http://schemas.microsoft.com/office/2006/metadata/properties" xmlns:xsi="http://www.w3.org/2001/XMLSchema-instance" xmlns:pc="http://schemas.microsoft.com/office/infopath/2007/PartnerControls">
-  <documentManagement>
-    <_ip_UnifiedCompliancePolicyProperties xmlns="http://schemas.microsoft.com/sharepoint/v3" xsi:nil="true"/>
-    <_ip_UnifiedCompliancePolicyUIAction xmlns="http://schemas.microsoft.com/sharepoint/v3" xsi:nil="true"/>
-    <lcf76f155ced4ddcb4097134ff3c332f xmlns="139127ee-9518-45d9-9514-77dc8f273ced">
-      <Terms xmlns="http://schemas.microsoft.com/office/infopath/2007/PartnerControls"/>
-    </lcf76f155ced4ddcb4097134ff3c332f>
-    <_x0020_ xmlns="139127ee-9518-45d9-9514-77dc8f273ced" xsi:nil="true"/>
-    <DateandTime xmlns="139127ee-9518-45d9-9514-77dc8f273ced" xsi:nil="true"/>
-    <Comment xmlns="139127ee-9518-45d9-9514-77dc8f273ced" xsi:nil="true"/>
-    <TaxCatchAll xmlns="d267a1a7-8edd-4111-a118-4a206d87cecc" xsi:nil="true"/>
-    <_dlc_DocId xmlns="e1b0dd96-a81d-477c-8ece-ee9c4f66c737">MOED-597021718-2941</_dlc_DocId>
-    <_dlc_DocIdUrl xmlns="e1b0dd96-a81d-477c-8ece-ee9c4f66c737">
-      <Url>https://educationgovtnz.sharepoint.com/sites/GRPMoEICTTPHMStrengtheningCyberSecurityandDigitalServicesinK/_layouts/15/DocIdRedir.aspx?ID=MOED-597021718-2941</Url>
-      <Description>MOED-597021718-2941</Description>
-    </_dlc_DocIdUrl>
-  </documentManagement>
-</p:properties>
+<file path=customXml/itemProps1.xml><?xml version="1.0" encoding="utf-8"?>
+<ds:datastoreItem xmlns:ds="http://schemas.openxmlformats.org/officeDocument/2006/customXml" ds:itemID="{B5E2C1A7-32A2-494A-B871-83CBA7258EA8}">
+  <ds:schemaRefs>
+    <ds:schemaRef ds:uri="http://schemas.openxmlformats.org/officeDocument/2006/bibliography"/>
+  </ds:schemaRefs>
+</ds:datastoreItem>
 </file>
 
-<file path=customXml/item5.xml><?xml version="1.0" encoding="utf-8"?>
-<?mso-contentType ?>
-<FormTemplates xmlns="http://schemas.microsoft.com/sharepoint/v3/contenttype/forms">
-  <Display>DocumentLibraryForm</Display>
-  <Edit>DocumentLibraryForm</Edit>
-  <New>DocumentLibraryForm</New>
-</FormTemplates>
-</file>
-
-<file path=customXml/itemProps1.xml><?xml version="1.0" encoding="utf-8"?>
+<file path=customXml/itemProps2.xml><?xml version="1.0" encoding="utf-8"?>
 <ds:datastoreItem xmlns:ds="http://schemas.openxmlformats.org/officeDocument/2006/customXml" ds:itemID="{A92CC428-19C8-41A4-8077-F0319381BD4C}">
   <ds:schemaRefs>
     <ds:schemaRef ds:uri="http://schemas.microsoft.com/office/2006/metadata/contentType"/>
@@ -10048,18 +10448,10 @@
 </ds:datastoreItem>
 </file>
 
-<file path=customXml/itemProps2.xml><?xml version="1.0" encoding="utf-8"?>
-<ds:datastoreItem xmlns:ds="http://schemas.openxmlformats.org/officeDocument/2006/customXml" ds:itemID="{B5E2C1A7-32A2-494A-B871-83CBA7258EA8}">
+<file path=customXml/itemProps3.xml><?xml version="1.0" encoding="utf-8"?>
+<ds:datastoreItem xmlns:ds="http://schemas.openxmlformats.org/officeDocument/2006/customXml" ds:itemID="{9834B279-DC96-488F-99E8-C29601DFA13D}">
   <ds:schemaRefs>
-    <ds:schemaRef ds:uri="http://schemas.openxmlformats.org/officeDocument/2006/bibliography"/>
-  </ds:schemaRefs>
-</ds:datastoreItem>
-</file>
-
-<file path=customXml/itemProps3.xml><?xml version="1.0" encoding="utf-8"?>
-<ds:datastoreItem xmlns:ds="http://schemas.openxmlformats.org/officeDocument/2006/customXml" ds:itemID="{2023D3F9-1C64-4968-82D7-149C6251DAD6}">
-  <ds:schemaRefs>
-    <ds:schemaRef ds:uri="http://schemas.microsoft.com/sharepoint/events"/>
+    <ds:schemaRef ds:uri="http://schemas.microsoft.com/sharepoint/v3/contenttype/forms"/>
   </ds:schemaRefs>
 </ds:datastoreItem>
 </file>
@@ -10078,9 +10470,9 @@
 </file>
 
 <file path=customXml/itemProps5.xml><?xml version="1.0" encoding="utf-8"?>
-<ds:datastoreItem xmlns:ds="http://schemas.openxmlformats.org/officeDocument/2006/customXml" ds:itemID="{9834B279-DC96-488F-99E8-C29601DFA13D}">
+<ds:datastoreItem xmlns:ds="http://schemas.openxmlformats.org/officeDocument/2006/customXml" ds:itemID="{2023D3F9-1C64-4968-82D7-149C6251DAD6}">
   <ds:schemaRefs>
-    <ds:schemaRef ds:uri="http://schemas.microsoft.com/sharepoint/v3/contenttype/forms"/>
+    <ds:schemaRef ds:uri="http://schemas.microsoft.com/sharepoint/events"/>
   </ds:schemaRefs>
 </ds:datastoreItem>
 </file>
</xml_diff>